<commit_message>
aggiornamento vari tutorial digital strategist course
</commit_message>
<xml_diff>
--- a/documents/Fondamenti di digital marketing.docx
+++ b/documents/Fondamenti di digital marketing.docx
@@ -1814,11 +1814,20 @@
           <w:sz w:val="28"/>
           <w:szCs w:val="28"/>
         </w:rPr>
-        <w:t xml:space="preserve">Parliamo ora di </w:t>
-      </w:r>
-      <w:proofErr w:type="spellStart"/>
-      <w:r>
-        <w:rPr>
+        <w:t xml:space="preserve">Parliamo ora </w:t>
+      </w:r>
+      <w:r>
+        <w:rPr>
+          <w:b/>
+          <w:sz w:val="28"/>
+          <w:szCs w:val="28"/>
+        </w:rPr>
+        <w:t xml:space="preserve">di </w:t>
+      </w:r>
+      <w:proofErr w:type="spellStart"/>
+      <w:r>
+        <w:rPr>
+          <w:b/>
           <w:sz w:val="28"/>
           <w:szCs w:val="28"/>
         </w:rPr>
@@ -1827,6 +1836,7 @@
       <w:proofErr w:type="spellEnd"/>
       <w:r>
         <w:rPr>
+          <w:b/>
           <w:sz w:val="28"/>
           <w:szCs w:val="28"/>
         </w:rPr>
@@ -1835,6 +1845,7 @@
       <w:proofErr w:type="spellStart"/>
       <w:r>
         <w:rPr>
+          <w:b/>
           <w:sz w:val="28"/>
           <w:szCs w:val="28"/>
         </w:rPr>
@@ -1984,7 +1995,102 @@
           <w:sz w:val="28"/>
           <w:szCs w:val="28"/>
         </w:rPr>
-        <w:t>Esistono montagne di dati a disposizione da essere analizzati per essere competitivi.</w:t>
+        <w:t xml:space="preserve">Lo stato competitivo viene descritto da </w:t>
+      </w:r>
+      <w:proofErr w:type="spellStart"/>
+      <w:r>
+        <w:rPr>
+          <w:sz w:val="28"/>
+          <w:szCs w:val="28"/>
+        </w:rPr>
+        <w:t>Avinash</w:t>
+      </w:r>
+      <w:proofErr w:type="spellEnd"/>
+      <w:r>
+        <w:rPr>
+          <w:sz w:val="28"/>
+          <w:szCs w:val="28"/>
+        </w:rPr>
+        <w:t xml:space="preserve"> (</w:t>
+      </w:r>
+      <w:proofErr w:type="spellStart"/>
+      <w:r>
+        <w:rPr>
+          <w:sz w:val="28"/>
+          <w:szCs w:val="28"/>
+        </w:rPr>
+        <w:t>mentor</w:t>
+      </w:r>
+      <w:proofErr w:type="spellEnd"/>
+      <w:r>
+        <w:rPr>
+          <w:sz w:val="28"/>
+          <w:szCs w:val="28"/>
+        </w:rPr>
+        <w:t xml:space="preserve"> </w:t>
+      </w:r>
+      <w:proofErr w:type="spellStart"/>
+      <w:r>
+        <w:rPr>
+          <w:sz w:val="28"/>
+          <w:szCs w:val="28"/>
+        </w:rPr>
+        <w:t>analytics</w:t>
+      </w:r>
+      <w:proofErr w:type="spellEnd"/>
+      <w:r>
+        <w:rPr>
+          <w:sz w:val="28"/>
+          <w:szCs w:val="28"/>
+        </w:rPr>
+        <w:t xml:space="preserve"> di Google) così: nel mondo si assumono persone che vadano a scavare nei cestini dei rifiuti dei competitor, nel mondo virtuale abbiamo montagne di dati alla nostra portata da raccogliere ed analizzare.</w:t>
+      </w:r>
+    </w:p>
+    <w:p>
+      <w:pPr>
+        <w:rPr>
+          <w:sz w:val="28"/>
+          <w:szCs w:val="28"/>
+        </w:rPr>
+      </w:pPr>
+      <w:r>
+        <w:rPr>
+          <w:sz w:val="28"/>
+          <w:szCs w:val="28"/>
+        </w:rPr>
+        <w:t xml:space="preserve">Raccogliere dati relativi a contesto, performance, fare un </w:t>
+      </w:r>
+      <w:proofErr w:type="spellStart"/>
+      <w:r>
+        <w:rPr>
+          <w:sz w:val="28"/>
+          <w:szCs w:val="28"/>
+        </w:rPr>
+        <w:t>mining</w:t>
+      </w:r>
+      <w:proofErr w:type="spellEnd"/>
+      <w:r>
+        <w:rPr>
+          <w:sz w:val="28"/>
+          <w:szCs w:val="28"/>
+        </w:rPr>
+        <w:t xml:space="preserve"> di dati sulla nostra </w:t>
+      </w:r>
+      <w:proofErr w:type="spellStart"/>
+      <w:r>
+        <w:rPr>
+          <w:sz w:val="28"/>
+          <w:szCs w:val="28"/>
+        </w:rPr>
+        <w:t>industry</w:t>
+      </w:r>
+      <w:proofErr w:type="spellEnd"/>
+      <w:r>
+        <w:rPr>
+          <w:sz w:val="28"/>
+          <w:szCs w:val="28"/>
+        </w:rPr>
+        <w:t xml:space="preserve"> e  quando abbiamo una idea chiara ci muoviamo.</w:t>
       </w:r>
     </w:p>
     <w:p>
@@ -2011,48 +2117,136 @@
       </w:pPr>
       <w:r>
         <w:rPr>
-          <w:sz w:val="28"/>
-          <w:szCs w:val="28"/>
-        </w:rPr>
-        <w:t>Qualitativo: come si raccontano i competitor</w:t>
-      </w:r>
-      <w:r>
-        <w:rPr>
-          <w:sz w:val="28"/>
-          <w:szCs w:val="28"/>
-        </w:rPr>
-        <w:t>; con che messaggi, su quali canali, con che colori.</w:t>
-      </w:r>
-    </w:p>
-    <w:p>
-      <w:pPr>
-        <w:rPr>
-          <w:sz w:val="28"/>
-          <w:szCs w:val="28"/>
-        </w:rPr>
-      </w:pPr>
-      <w:r>
-        <w:rPr>
-          <w:sz w:val="28"/>
-          <w:szCs w:val="28"/>
-        </w:rPr>
-        <w:t>Quantitativo: Cosa possiamo evincere osservando le loro strategie.</w:t>
-      </w:r>
-    </w:p>
-    <w:p>
-      <w:pPr>
-        <w:rPr>
-          <w:sz w:val="28"/>
-          <w:szCs w:val="28"/>
-        </w:rPr>
-      </w:pPr>
-      <w:r>
-        <w:rPr>
+          <w:b/>
           <w:sz w:val="28"/>
           <w:szCs w:val="28"/>
         </w:rPr>
         <w:lastRenderedPageBreak/>
-        <w:t>Nell’analisi dei competitor meglio partire da attività qualitative. Fare una tabella e scrivere canale per canale come comunicano a quali sono i messaggi, che colori utilizzano.</w:t>
+        <w:t>Qualitativo</w:t>
+      </w:r>
+      <w:r>
+        <w:rPr>
+          <w:sz w:val="28"/>
+          <w:szCs w:val="28"/>
+        </w:rPr>
+        <w:t>: come si raccontano i competitor</w:t>
+      </w:r>
+      <w:r>
+        <w:rPr>
+          <w:sz w:val="28"/>
+          <w:szCs w:val="28"/>
+        </w:rPr>
+        <w:t>; con che messaggi</w:t>
+      </w:r>
+      <w:r>
+        <w:rPr>
+          <w:sz w:val="28"/>
+          <w:szCs w:val="28"/>
+        </w:rPr>
+        <w:t xml:space="preserve"> lanciano</w:t>
+      </w:r>
+      <w:r>
+        <w:rPr>
+          <w:sz w:val="28"/>
+          <w:szCs w:val="28"/>
+        </w:rPr>
+        <w:t>, su quali canali</w:t>
+      </w:r>
+      <w:r>
+        <w:rPr>
+          <w:sz w:val="28"/>
+          <w:szCs w:val="28"/>
+        </w:rPr>
+        <w:t xml:space="preserve"> comunicano</w:t>
+      </w:r>
+      <w:r>
+        <w:rPr>
+          <w:sz w:val="28"/>
+          <w:szCs w:val="28"/>
+        </w:rPr>
+        <w:t>, con che colori</w:t>
+      </w:r>
+      <w:r>
+        <w:rPr>
+          <w:sz w:val="28"/>
+          <w:szCs w:val="28"/>
+        </w:rPr>
+        <w:t>,come si presentano sul loro sito, che frasi utilizzano</w:t>
+      </w:r>
+      <w:r>
+        <w:rPr>
+          <w:sz w:val="28"/>
+          <w:szCs w:val="28"/>
+        </w:rPr>
+        <w:t>.</w:t>
+      </w:r>
+    </w:p>
+    <w:p>
+      <w:pPr>
+        <w:rPr>
+          <w:sz w:val="28"/>
+          <w:szCs w:val="28"/>
+        </w:rPr>
+      </w:pPr>
+      <w:r>
+        <w:rPr>
+          <w:b/>
+          <w:sz w:val="28"/>
+          <w:szCs w:val="28"/>
+        </w:rPr>
+        <w:t>Quantitativo</w:t>
+      </w:r>
+      <w:r>
+        <w:rPr>
+          <w:sz w:val="28"/>
+          <w:szCs w:val="28"/>
+        </w:rPr>
+        <w:t>: Cosa possiamo evincere osservando le loro strategie.</w:t>
+      </w:r>
+    </w:p>
+    <w:p>
+      <w:pPr>
+        <w:rPr>
+          <w:sz w:val="28"/>
+          <w:szCs w:val="28"/>
+        </w:rPr>
+      </w:pPr>
+      <w:r>
+        <w:rPr>
+          <w:sz w:val="28"/>
+          <w:szCs w:val="28"/>
+        </w:rPr>
+        <w:t xml:space="preserve">Nell’analisi dei competitor meglio partire da </w:t>
+      </w:r>
+      <w:r>
+        <w:rPr>
+          <w:b/>
+          <w:sz w:val="28"/>
+          <w:szCs w:val="28"/>
+        </w:rPr>
+        <w:t>attività qualitative</w:t>
+      </w:r>
+      <w:r>
+        <w:rPr>
+          <w:sz w:val="28"/>
+          <w:szCs w:val="28"/>
+        </w:rPr>
+        <w:t xml:space="preserve">. </w:t>
+      </w:r>
+      <w:r>
+        <w:rPr>
+          <w:b/>
+          <w:sz w:val="28"/>
+          <w:szCs w:val="28"/>
+        </w:rPr>
+        <w:t>Fare una tabella e scrivere canale per canale come comunicano a quali sono i messaggi</w:t>
+      </w:r>
+      <w:r>
+        <w:rPr>
+          <w:sz w:val="28"/>
+          <w:szCs w:val="28"/>
+        </w:rPr>
+        <w:t>, che colori utilizzano.</w:t>
       </w:r>
     </w:p>
     <w:p>
@@ -2184,7 +2378,14 @@
           <w:sz w:val="28"/>
           <w:szCs w:val="28"/>
         </w:rPr>
-        <w:t xml:space="preserve"> (che tipo di link stanno acquisendo) c’è dietro una </w:t>
+        <w:t xml:space="preserve"> (che tipo di link stanno acquise</w:t>
+      </w:r>
+      <w:r>
+        <w:rPr>
+          <w:sz w:val="28"/>
+          <w:szCs w:val="28"/>
+        </w:rPr>
+        <w:t xml:space="preserve">ndo) c’è dietro una </w:t>
       </w:r>
       <w:proofErr w:type="spellStart"/>
       <w:r>
@@ -2200,7 +2401,14 @@
           <w:sz w:val="28"/>
           <w:szCs w:val="28"/>
         </w:rPr>
-        <w:t xml:space="preserve"> PR ho è semplicemente una acquisizione di link per aumentare l’autorevolezza?</w:t>
+        <w:t xml:space="preserve"> PR </w:t>
+      </w:r>
+      <w:r>
+        <w:rPr>
+          <w:sz w:val="28"/>
+          <w:szCs w:val="28"/>
+        </w:rPr>
+        <w:t>o è semplicemente una acquisizione di link per aumentare l’autorevolezza?</w:t>
       </w:r>
     </w:p>
     <w:p>
@@ -2306,6 +2514,1296 @@
         </w:rPr>
         <w:t xml:space="preserve"> report data</w:t>
       </w:r>
+    </w:p>
+    <w:p>
+      <w:pPr>
+        <w:rPr>
+          <w:sz w:val="28"/>
+          <w:szCs w:val="28"/>
+        </w:rPr>
+      </w:pPr>
+      <w:proofErr w:type="spellStart"/>
+      <w:r>
+        <w:rPr>
+          <w:sz w:val="28"/>
+          <w:szCs w:val="28"/>
+        </w:rPr>
+        <w:t>Similar</w:t>
+      </w:r>
+      <w:proofErr w:type="spellEnd"/>
+      <w:r>
+        <w:rPr>
+          <w:sz w:val="28"/>
+          <w:szCs w:val="28"/>
+        </w:rPr>
+        <w:t xml:space="preserve"> web ci da informazioni sui competitor di riferimento</w:t>
+      </w:r>
+      <w:r>
+        <w:rPr>
+          <w:sz w:val="28"/>
+          <w:szCs w:val="28"/>
+        </w:rPr>
+        <w:t xml:space="preserve">, strategia </w:t>
+      </w:r>
+      <w:proofErr w:type="spellStart"/>
+      <w:r>
+        <w:rPr>
+          <w:sz w:val="28"/>
+          <w:szCs w:val="28"/>
+        </w:rPr>
+        <w:t>paper</w:t>
+      </w:r>
+      <w:proofErr w:type="spellEnd"/>
+      <w:r>
+        <w:rPr>
+          <w:sz w:val="28"/>
+          <w:szCs w:val="28"/>
+        </w:rPr>
+        <w:t xml:space="preserve"> click, su volumi e mercati</w:t>
+      </w:r>
+      <w:r>
+        <w:rPr>
+          <w:sz w:val="28"/>
+          <w:szCs w:val="28"/>
+        </w:rPr>
+        <w:t>.</w:t>
+      </w:r>
+    </w:p>
+    <w:p>
+      <w:pPr>
+        <w:rPr>
+          <w:sz w:val="28"/>
+          <w:szCs w:val="28"/>
+        </w:rPr>
+      </w:pPr>
+      <w:proofErr w:type="spellStart"/>
+      <w:r>
+        <w:rPr>
+          <w:sz w:val="28"/>
+          <w:szCs w:val="28"/>
+        </w:rPr>
+        <w:t>Self</w:t>
+      </w:r>
+      <w:proofErr w:type="spellEnd"/>
+      <w:r>
+        <w:rPr>
+          <w:sz w:val="28"/>
+          <w:szCs w:val="28"/>
+        </w:rPr>
+        <w:t xml:space="preserve"> report è un altro canale dove reperire informazioni</w:t>
+      </w:r>
+      <w:r>
+        <w:rPr>
+          <w:sz w:val="28"/>
+          <w:szCs w:val="28"/>
+        </w:rPr>
+        <w:t>, quindi convegni dove rilasciano informazioni, manager che si raccontano ed altro (c’è tanto, ci vuole un po’ di tempo per cercare)</w:t>
+      </w:r>
+      <w:r>
+        <w:rPr>
+          <w:sz w:val="28"/>
+          <w:szCs w:val="28"/>
+        </w:rPr>
+        <w:t>.</w:t>
+      </w:r>
+    </w:p>
+    <w:p>
+      <w:pPr>
+        <w:rPr>
+          <w:sz w:val="28"/>
+          <w:szCs w:val="28"/>
+        </w:rPr>
+      </w:pPr>
+      <w:r>
+        <w:rPr>
+          <w:sz w:val="28"/>
+          <w:szCs w:val="28"/>
+        </w:rPr>
+        <w:t xml:space="preserve">Social media engagement: fare giro sui social, quanto ingaggiano?, quanti </w:t>
+      </w:r>
+      <w:proofErr w:type="spellStart"/>
+      <w:r>
+        <w:rPr>
+          <w:sz w:val="28"/>
+          <w:szCs w:val="28"/>
+        </w:rPr>
+        <w:t>like</w:t>
+      </w:r>
+      <w:proofErr w:type="spellEnd"/>
+      <w:r>
+        <w:rPr>
+          <w:sz w:val="28"/>
+          <w:szCs w:val="28"/>
+        </w:rPr>
+        <w:t xml:space="preserve"> prendono in relazione ai loro </w:t>
+      </w:r>
+      <w:proofErr w:type="spellStart"/>
+      <w:r>
+        <w:rPr>
+          <w:sz w:val="28"/>
+          <w:szCs w:val="28"/>
+        </w:rPr>
+        <w:t>follower</w:t>
+      </w:r>
+      <w:proofErr w:type="spellEnd"/>
+      <w:r>
+        <w:rPr>
+          <w:sz w:val="28"/>
+          <w:szCs w:val="28"/>
+        </w:rPr>
+        <w:t xml:space="preserve">? Guardando la </w:t>
+      </w:r>
+      <w:proofErr w:type="spellStart"/>
+      <w:r>
+        <w:rPr>
+          <w:sz w:val="28"/>
+          <w:szCs w:val="28"/>
+        </w:rPr>
+        <w:t>fanpage</w:t>
+      </w:r>
+      <w:proofErr w:type="spellEnd"/>
+      <w:r>
+        <w:rPr>
+          <w:sz w:val="28"/>
+          <w:szCs w:val="28"/>
+        </w:rPr>
+        <w:t xml:space="preserve"> otterremo info quantitative sulla loro strategia di social media. (</w:t>
+      </w:r>
+      <w:proofErr w:type="spellStart"/>
+      <w:r>
+        <w:rPr>
+          <w:sz w:val="28"/>
+          <w:szCs w:val="28"/>
+        </w:rPr>
+        <w:t>istagram</w:t>
+      </w:r>
+      <w:proofErr w:type="spellEnd"/>
+      <w:r>
+        <w:rPr>
+          <w:sz w:val="28"/>
+          <w:szCs w:val="28"/>
+        </w:rPr>
+        <w:t>,face book,</w:t>
+      </w:r>
+      <w:proofErr w:type="spellStart"/>
+      <w:r>
+        <w:rPr>
+          <w:sz w:val="28"/>
+          <w:szCs w:val="28"/>
+        </w:rPr>
+        <w:t>twitter</w:t>
+      </w:r>
+      <w:proofErr w:type="spellEnd"/>
+      <w:r>
+        <w:rPr>
+          <w:sz w:val="28"/>
+          <w:szCs w:val="28"/>
+        </w:rPr>
+        <w:t xml:space="preserve">, </w:t>
+      </w:r>
+      <w:proofErr w:type="spellStart"/>
+      <w:r>
+        <w:rPr>
+          <w:sz w:val="28"/>
+          <w:szCs w:val="28"/>
+        </w:rPr>
+        <w:t>linkedin</w:t>
+      </w:r>
+      <w:proofErr w:type="spellEnd"/>
+      <w:r>
+        <w:rPr>
+          <w:sz w:val="28"/>
+          <w:szCs w:val="28"/>
+        </w:rPr>
+        <w:t xml:space="preserve">). Stanno </w:t>
+      </w:r>
+      <w:proofErr w:type="spellStart"/>
+      <w:r>
+        <w:rPr>
+          <w:sz w:val="28"/>
+          <w:szCs w:val="28"/>
+        </w:rPr>
+        <w:t>sponsorizzanto</w:t>
+      </w:r>
+      <w:proofErr w:type="spellEnd"/>
+      <w:r>
+        <w:rPr>
+          <w:sz w:val="28"/>
+          <w:szCs w:val="28"/>
+        </w:rPr>
+        <w:t xml:space="preserve"> o no i post?. Stanno usando i s</w:t>
+      </w:r>
+      <w:r>
+        <w:rPr>
+          <w:sz w:val="28"/>
+          <w:szCs w:val="28"/>
+        </w:rPr>
+        <w:t>oci</w:t>
+      </w:r>
+      <w:r>
+        <w:rPr>
+          <w:sz w:val="28"/>
+          <w:szCs w:val="28"/>
+        </w:rPr>
+        <w:t>al come canale di acquisizione o solo come posto dove devo esserci quindi senza chiara strategia?</w:t>
+      </w:r>
+    </w:p>
+    <w:p>
+      <w:pPr>
+        <w:rPr>
+          <w:sz w:val="28"/>
+          <w:szCs w:val="28"/>
+        </w:rPr>
+      </w:pPr>
+      <w:proofErr w:type="spellStart"/>
+      <w:r>
+        <w:rPr>
+          <w:sz w:val="28"/>
+          <w:szCs w:val="28"/>
+        </w:rPr>
+        <w:t>Paper</w:t>
+      </w:r>
+      <w:proofErr w:type="spellEnd"/>
+      <w:r>
+        <w:rPr>
+          <w:sz w:val="28"/>
+          <w:szCs w:val="28"/>
+        </w:rPr>
+        <w:t xml:space="preserve"> click, stanno comprando parole chiave? Quanto stanno investendo su queste parole chiavi? Quali sono? Quanto traffico stanno acquisendo?.</w:t>
+      </w:r>
+      <w:r>
+        <w:rPr>
+          <w:sz w:val="28"/>
+          <w:szCs w:val="28"/>
+        </w:rPr>
+        <w:t xml:space="preserve"> Ci sono strumenti che possono farvi vedere fino agli annunci.</w:t>
+      </w:r>
+    </w:p>
+    <w:p>
+      <w:pPr>
+        <w:rPr>
+          <w:sz w:val="28"/>
+          <w:szCs w:val="28"/>
+        </w:rPr>
+      </w:pPr>
+      <w:r>
+        <w:rPr>
+          <w:sz w:val="28"/>
+          <w:szCs w:val="28"/>
+        </w:rPr>
+        <w:t>Tutto ciò</w:t>
+      </w:r>
+      <w:r>
+        <w:rPr>
+          <w:sz w:val="28"/>
+          <w:szCs w:val="28"/>
+        </w:rPr>
+        <w:t xml:space="preserve"> che è il </w:t>
+      </w:r>
+      <w:proofErr w:type="spellStart"/>
+      <w:r>
+        <w:rPr>
+          <w:sz w:val="28"/>
+          <w:szCs w:val="28"/>
+        </w:rPr>
+        <w:t>buz</w:t>
+      </w:r>
+      <w:proofErr w:type="spellEnd"/>
+      <w:r>
+        <w:rPr>
+          <w:sz w:val="28"/>
+          <w:szCs w:val="28"/>
+        </w:rPr>
+        <w:t xml:space="preserve"> (rumore)</w:t>
+      </w:r>
+      <w:r>
+        <w:rPr>
+          <w:sz w:val="28"/>
+          <w:szCs w:val="28"/>
+        </w:rPr>
+        <w:t>.</w:t>
+      </w:r>
+    </w:p>
+    <w:p>
+      <w:pPr>
+        <w:rPr>
+          <w:sz w:val="28"/>
+          <w:szCs w:val="28"/>
+        </w:rPr>
+      </w:pPr>
+      <w:proofErr w:type="spellStart"/>
+      <w:r>
+        <w:rPr>
+          <w:sz w:val="28"/>
+          <w:szCs w:val="28"/>
+        </w:rPr>
+        <w:t>Tool</w:t>
+      </w:r>
+      <w:proofErr w:type="spellEnd"/>
+      <w:r>
+        <w:rPr>
+          <w:sz w:val="28"/>
+          <w:szCs w:val="28"/>
+        </w:rPr>
+        <w:t xml:space="preserve"> per l’analisi di mercato nella fase Market:</w:t>
+      </w:r>
+    </w:p>
+    <w:p>
+      <w:pPr>
+        <w:rPr>
+          <w:b/>
+          <w:sz w:val="28"/>
+          <w:szCs w:val="28"/>
+        </w:rPr>
+      </w:pPr>
+      <w:hyperlink r:id="rId12" w:history="1">
+        <w:r>
+          <w:rPr>
+            <w:rStyle w:val="Collegamentoipertestuale"/>
+            <w:b/>
+            <w:sz w:val="28"/>
+            <w:szCs w:val="28"/>
+          </w:rPr>
+          <w:t>https://www.raffaelegaito.com/tool-analisi-competitor/</w:t>
+        </w:r>
+      </w:hyperlink>
+    </w:p>
+    <w:p>
+      <w:pPr>
+        <w:rPr>
+          <w:b/>
+          <w:sz w:val="28"/>
+          <w:szCs w:val="28"/>
+        </w:rPr>
+      </w:pPr>
+      <w:r>
+        <w:rPr>
+          <w:b/>
+          <w:sz w:val="28"/>
+          <w:szCs w:val="28"/>
+        </w:rPr>
+        <w:lastRenderedPageBreak/>
+        <w:t>0</w:t>
+      </w:r>
+      <w:r>
+        <w:rPr>
+          <w:b/>
+          <w:sz w:val="28"/>
+          <w:szCs w:val="28"/>
+        </w:rPr>
+        <w:t>6</w:t>
+      </w:r>
+      <w:r>
+        <w:rPr>
+          <w:b/>
+          <w:sz w:val="28"/>
+          <w:szCs w:val="28"/>
+        </w:rPr>
+        <w:t xml:space="preserve"> </w:t>
+      </w:r>
+      <w:proofErr w:type="spellStart"/>
+      <w:r>
+        <w:rPr>
+          <w:b/>
+          <w:sz w:val="28"/>
+          <w:szCs w:val="28"/>
+        </w:rPr>
+        <w:t>Q&amp;A</w:t>
+      </w:r>
+      <w:proofErr w:type="spellEnd"/>
+    </w:p>
+    <w:p>
+      <w:pPr>
+        <w:rPr>
+          <w:b/>
+          <w:sz w:val="28"/>
+          <w:szCs w:val="28"/>
+        </w:rPr>
+      </w:pPr>
+      <w:r>
+        <w:rPr>
+          <w:b/>
+          <w:sz w:val="28"/>
+          <w:szCs w:val="28"/>
+        </w:rPr>
+        <w:t>07 B-Buyer Persona</w:t>
+      </w:r>
+    </w:p>
+    <w:p>
+      <w:pPr>
+        <w:rPr>
+          <w:sz w:val="28"/>
+          <w:szCs w:val="28"/>
+        </w:rPr>
+      </w:pPr>
+      <w:r>
+        <w:rPr>
+          <w:sz w:val="28"/>
+          <w:szCs w:val="28"/>
+        </w:rPr>
+        <w:t xml:space="preserve">La buyer persona è avere </w:t>
+      </w:r>
+      <w:proofErr w:type="spellStart"/>
+      <w:r>
+        <w:rPr>
+          <w:sz w:val="28"/>
+          <w:szCs w:val="28"/>
+        </w:rPr>
+        <w:t>insight</w:t>
+      </w:r>
+      <w:proofErr w:type="spellEnd"/>
+      <w:r>
+        <w:rPr>
+          <w:sz w:val="28"/>
+          <w:szCs w:val="28"/>
+        </w:rPr>
+        <w:t xml:space="preserve"> sulla persona, avere conoscenza e sapere il pensiero del proprio potenziale cliente. Partire da una nicchia è meglio perché permette di individuare l’</w:t>
+      </w:r>
+      <w:proofErr w:type="spellStart"/>
+      <w:r>
+        <w:rPr>
+          <w:sz w:val="28"/>
+          <w:szCs w:val="28"/>
+        </w:rPr>
+        <w:t>insight</w:t>
+      </w:r>
+      <w:proofErr w:type="spellEnd"/>
+      <w:r>
+        <w:rPr>
+          <w:sz w:val="28"/>
+          <w:szCs w:val="28"/>
+        </w:rPr>
+        <w:t xml:space="preserve"> principale.</w:t>
+      </w:r>
+    </w:p>
+    <w:p>
+      <w:pPr>
+        <w:pBdr>
+          <w:bottom w:val="single" w:sz="6" w:space="1" w:color="auto"/>
+        </w:pBdr>
+        <w:rPr>
+          <w:sz w:val="28"/>
+          <w:szCs w:val="28"/>
+        </w:rPr>
+      </w:pPr>
+      <w:r>
+        <w:rPr>
+          <w:sz w:val="28"/>
+          <w:szCs w:val="28"/>
+        </w:rPr>
+        <w:t xml:space="preserve">DEFINIZIONE </w:t>
+      </w:r>
+      <w:proofErr w:type="spellStart"/>
+      <w:r>
+        <w:rPr>
+          <w:sz w:val="28"/>
+          <w:szCs w:val="28"/>
+        </w:rPr>
+        <w:t>DI</w:t>
+      </w:r>
+      <w:proofErr w:type="spellEnd"/>
+      <w:r>
+        <w:rPr>
+          <w:sz w:val="28"/>
+          <w:szCs w:val="28"/>
+        </w:rPr>
+        <w:t xml:space="preserve"> INSIGHT:</w:t>
+      </w:r>
+    </w:p>
+    <w:p>
+      <w:pPr>
+        <w:rPr>
+          <w:b/>
+          <w:bCs/>
+          <w:sz w:val="28"/>
+          <w:szCs w:val="28"/>
+        </w:rPr>
+      </w:pPr>
+      <w:r>
+        <w:rPr>
+          <w:sz w:val="28"/>
+          <w:szCs w:val="28"/>
+        </w:rPr>
+        <w:t xml:space="preserve">È quasi impossibile definire cosa sia un </w:t>
+      </w:r>
+      <w:proofErr w:type="spellStart"/>
+      <w:r>
+        <w:rPr>
+          <w:sz w:val="28"/>
+          <w:szCs w:val="28"/>
+        </w:rPr>
+        <w:t>Insight</w:t>
+      </w:r>
+      <w:proofErr w:type="spellEnd"/>
+      <w:r>
+        <w:rPr>
+          <w:sz w:val="28"/>
+          <w:szCs w:val="28"/>
+        </w:rPr>
+        <w:t xml:space="preserve"> senza fare qualche esempio. È quel qualcosa che non sapevi di sapere di te stesso. Una necessità che era dentro di te ma che non conoscevi. Un comportamento così innato che non avevi la sensazione facesse parte di te. In definitiva, </w:t>
+      </w:r>
+      <w:r>
+        <w:rPr>
+          <w:b/>
+          <w:bCs/>
+          <w:sz w:val="28"/>
+          <w:szCs w:val="28"/>
+        </w:rPr>
+        <w:t xml:space="preserve">un </w:t>
+      </w:r>
+      <w:proofErr w:type="spellStart"/>
+      <w:r>
+        <w:rPr>
+          <w:b/>
+          <w:bCs/>
+          <w:sz w:val="28"/>
+          <w:szCs w:val="28"/>
+        </w:rPr>
+        <w:t>insight</w:t>
+      </w:r>
+      <w:proofErr w:type="spellEnd"/>
+      <w:r>
+        <w:rPr>
+          <w:b/>
+          <w:bCs/>
+          <w:sz w:val="28"/>
+          <w:szCs w:val="28"/>
+        </w:rPr>
+        <w:t xml:space="preserve"> è  ciò che scopre cose su di te che nemmeno ti immaginavi.</w:t>
+      </w:r>
+    </w:p>
+    <w:p>
+      <w:pPr>
+        <w:rPr>
+          <w:sz w:val="28"/>
+          <w:szCs w:val="28"/>
+        </w:rPr>
+      </w:pPr>
+      <w:r>
+        <w:rPr>
+          <w:sz w:val="28"/>
+          <w:szCs w:val="28"/>
+        </w:rPr>
+        <w:t xml:space="preserve">Nel mondo della pubblicità trovare buoni </w:t>
+      </w:r>
+      <w:proofErr w:type="spellStart"/>
+      <w:r>
+        <w:rPr>
+          <w:sz w:val="28"/>
+          <w:szCs w:val="28"/>
+        </w:rPr>
+        <w:t>insights</w:t>
+      </w:r>
+      <w:proofErr w:type="spellEnd"/>
+      <w:r>
+        <w:rPr>
+          <w:sz w:val="28"/>
+          <w:szCs w:val="28"/>
+        </w:rPr>
+        <w:t xml:space="preserve"> è vitale per il successo delle campagne. Un </w:t>
+      </w:r>
+      <w:proofErr w:type="spellStart"/>
+      <w:r>
+        <w:rPr>
+          <w:sz w:val="28"/>
+          <w:szCs w:val="28"/>
+        </w:rPr>
+        <w:t>insight</w:t>
+      </w:r>
+      <w:proofErr w:type="spellEnd"/>
+      <w:r>
+        <w:rPr>
+          <w:sz w:val="28"/>
+          <w:szCs w:val="28"/>
+        </w:rPr>
+        <w:t xml:space="preserve"> è la vera rivelazione del consumatore.</w:t>
+      </w:r>
+    </w:p>
+    <w:p>
+      <w:pPr>
+        <w:pBdr>
+          <w:bottom w:val="single" w:sz="6" w:space="1" w:color="auto"/>
+        </w:pBdr>
+        <w:rPr>
+          <w:sz w:val="28"/>
+          <w:szCs w:val="28"/>
+        </w:rPr>
+      </w:pPr>
+      <w:r>
+        <w:rPr>
+          <w:sz w:val="28"/>
+          <w:szCs w:val="28"/>
+        </w:rPr>
+        <w:t>Uno dei più grandi segreti e migliori avventure nel mondo della pubblicità è decodificare la mente dei consumatori. Entrarvi dentro e sapere cosa spinge ognuno di noi ad effettuare determinate azioni. L’intuizione, le abitudini, la percezione di ogni essere umano è ciò che condiziona le sue azioni e il tuo lavoro e scoprire da dove nascono.</w:t>
+      </w:r>
+    </w:p>
+    <w:p>
+      <w:pPr>
+        <w:rPr>
+          <w:sz w:val="28"/>
+          <w:szCs w:val="28"/>
+        </w:rPr>
+      </w:pPr>
+      <w:r>
+        <w:rPr>
+          <w:sz w:val="28"/>
+          <w:szCs w:val="28"/>
+        </w:rPr>
+        <w:t xml:space="preserve">Quando tu sai come poter aiutare un potenziale </w:t>
+      </w:r>
+      <w:proofErr w:type="spellStart"/>
+      <w:r>
+        <w:rPr>
+          <w:sz w:val="28"/>
+          <w:szCs w:val="28"/>
+        </w:rPr>
+        <w:t>aquirente</w:t>
+      </w:r>
+      <w:proofErr w:type="spellEnd"/>
+      <w:r>
+        <w:rPr>
+          <w:sz w:val="28"/>
+          <w:szCs w:val="28"/>
+        </w:rPr>
+        <w:t xml:space="preserve"> tu costruisci chiarezza nei suoi confronti, una chiarezza che il tuo competitor non potrà avere.</w:t>
+      </w:r>
+    </w:p>
+    <w:p>
+      <w:pPr>
+        <w:rPr>
+          <w:sz w:val="28"/>
+          <w:szCs w:val="28"/>
+        </w:rPr>
+      </w:pPr>
+      <w:r>
+        <w:rPr>
+          <w:sz w:val="28"/>
+          <w:szCs w:val="28"/>
+        </w:rPr>
+        <w:t xml:space="preserve">Nel libro di Adele </w:t>
+      </w:r>
+      <w:proofErr w:type="spellStart"/>
+      <w:r>
+        <w:rPr>
+          <w:sz w:val="28"/>
+          <w:szCs w:val="28"/>
+        </w:rPr>
+        <w:t>Rovella</w:t>
+      </w:r>
+      <w:proofErr w:type="spellEnd"/>
+      <w:r>
+        <w:rPr>
+          <w:sz w:val="28"/>
+          <w:szCs w:val="28"/>
+        </w:rPr>
+        <w:t xml:space="preserve"> </w:t>
+      </w:r>
+      <w:hyperlink r:id="rId13" w:history="1">
+        <w:r>
+          <w:rPr>
+            <w:rStyle w:val="Collegamentoipertestuale"/>
+            <w:sz w:val="28"/>
+            <w:szCs w:val="28"/>
+          </w:rPr>
+          <w:t>www.buyerpersona.com</w:t>
+        </w:r>
+      </w:hyperlink>
+      <w:r>
+        <w:rPr>
+          <w:sz w:val="28"/>
+          <w:szCs w:val="28"/>
+        </w:rPr>
+        <w:t xml:space="preserve"> vengono descritti</w:t>
+      </w:r>
+    </w:p>
+    <w:p>
+      <w:pPr>
+        <w:rPr>
+          <w:sz w:val="28"/>
+          <w:szCs w:val="28"/>
+        </w:rPr>
+      </w:pPr>
+      <w:r>
+        <w:rPr>
+          <w:sz w:val="28"/>
+          <w:szCs w:val="28"/>
+        </w:rPr>
+        <w:t xml:space="preserve">5 anelli del buyer </w:t>
+      </w:r>
+      <w:proofErr w:type="spellStart"/>
+      <w:r>
+        <w:rPr>
+          <w:sz w:val="28"/>
+          <w:szCs w:val="28"/>
+        </w:rPr>
+        <w:t>insight</w:t>
+      </w:r>
+      <w:proofErr w:type="spellEnd"/>
+    </w:p>
+    <w:p>
+      <w:pPr>
+        <w:pStyle w:val="Paragrafoelenco"/>
+        <w:numPr>
+          <w:ilvl w:val="0"/>
+          <w:numId w:val="2"/>
+        </w:numPr>
+        <w:rPr>
+          <w:sz w:val="28"/>
+          <w:szCs w:val="28"/>
+        </w:rPr>
+      </w:pPr>
+      <w:r>
+        <w:rPr>
+          <w:sz w:val="28"/>
+          <w:szCs w:val="28"/>
+        </w:rPr>
+        <w:t>Leve di successo:</w:t>
+      </w:r>
+    </w:p>
+    <w:p>
+      <w:pPr>
+        <w:rPr>
+          <w:sz w:val="28"/>
+          <w:szCs w:val="28"/>
+        </w:rPr>
+      </w:pPr>
+      <w:r>
+        <w:rPr>
+          <w:sz w:val="28"/>
+          <w:szCs w:val="28"/>
+        </w:rPr>
+        <w:t xml:space="preserve">cosa causa </w:t>
+      </w:r>
+      <w:proofErr w:type="spellStart"/>
+      <w:r>
+        <w:rPr>
+          <w:sz w:val="28"/>
+          <w:szCs w:val="28"/>
+        </w:rPr>
+        <w:t>causa</w:t>
+      </w:r>
+      <w:proofErr w:type="spellEnd"/>
+      <w:r>
+        <w:rPr>
+          <w:sz w:val="28"/>
+          <w:szCs w:val="28"/>
+        </w:rPr>
+        <w:t xml:space="preserve"> il successo della tua soluzione e quali sono le differenze rispetto ai leader di mercato. Non solo capire la tua </w:t>
+      </w:r>
+      <w:proofErr w:type="spellStart"/>
+      <w:r>
+        <w:rPr>
+          <w:sz w:val="28"/>
+          <w:szCs w:val="28"/>
+        </w:rPr>
+        <w:t>value</w:t>
+      </w:r>
+      <w:proofErr w:type="spellEnd"/>
+      <w:r>
+        <w:rPr>
+          <w:sz w:val="28"/>
+          <w:szCs w:val="28"/>
+        </w:rPr>
+        <w:t xml:space="preserve"> pro position ma a quale persona la tua </w:t>
+      </w:r>
+      <w:proofErr w:type="spellStart"/>
+      <w:r>
+        <w:rPr>
+          <w:sz w:val="28"/>
+          <w:szCs w:val="28"/>
+        </w:rPr>
+        <w:t>value</w:t>
+      </w:r>
+      <w:proofErr w:type="spellEnd"/>
+      <w:r>
+        <w:rPr>
+          <w:sz w:val="28"/>
+          <w:szCs w:val="28"/>
+        </w:rPr>
+        <w:t xml:space="preserve"> </w:t>
+      </w:r>
+      <w:proofErr w:type="spellStart"/>
+      <w:r>
+        <w:rPr>
+          <w:sz w:val="28"/>
+          <w:szCs w:val="28"/>
+        </w:rPr>
+        <w:t>pro</w:t>
+      </w:r>
+      <w:r>
+        <w:rPr>
+          <w:sz w:val="28"/>
+          <w:szCs w:val="28"/>
+        </w:rPr>
+        <w:t>position</w:t>
+      </w:r>
+      <w:proofErr w:type="spellEnd"/>
+      <w:r>
+        <w:rPr>
+          <w:sz w:val="28"/>
+          <w:szCs w:val="28"/>
+        </w:rPr>
+        <w:t xml:space="preserve"> fa la differenza.</w:t>
+      </w:r>
+    </w:p>
+    <w:p>
+      <w:pPr>
+        <w:rPr>
+          <w:sz w:val="28"/>
+          <w:szCs w:val="28"/>
+        </w:rPr>
+      </w:pPr>
+      <w:r>
+        <w:rPr>
+          <w:sz w:val="28"/>
+          <w:szCs w:val="28"/>
+        </w:rPr>
+        <w:t>Dobbiamo capire a chi raccontare la nostra leva di successo, banalmente con un esempio sapere in una grossa struttura organizzativa che è nostro potenziale cliente a chi parlare del nostro prodotto.</w:t>
+      </w:r>
+      <w:r>
+        <w:rPr>
+          <w:sz w:val="28"/>
+          <w:szCs w:val="28"/>
+        </w:rPr>
+        <w:t xml:space="preserve"> In una piccola nicchia identificare la persona di riferimento a cui portare benefici.</w:t>
+      </w:r>
+    </w:p>
+    <w:p>
+      <w:pPr>
+        <w:pStyle w:val="Paragrafoelenco"/>
+        <w:numPr>
+          <w:ilvl w:val="0"/>
+          <w:numId w:val="2"/>
+        </w:numPr>
+        <w:rPr>
+          <w:sz w:val="28"/>
+          <w:szCs w:val="28"/>
+        </w:rPr>
+      </w:pPr>
+      <w:r>
+        <w:rPr>
+          <w:sz w:val="28"/>
+          <w:szCs w:val="28"/>
+        </w:rPr>
+        <w:t>Fattori di successo</w:t>
+      </w:r>
+    </w:p>
+    <w:p>
+      <w:pPr>
+        <w:rPr>
+          <w:sz w:val="28"/>
+          <w:szCs w:val="28"/>
+        </w:rPr>
+      </w:pPr>
+      <w:r>
+        <w:rPr>
+          <w:sz w:val="28"/>
+          <w:szCs w:val="28"/>
+        </w:rPr>
+        <w:lastRenderedPageBreak/>
+        <w:t xml:space="preserve">Cosa si aspetta il nostro </w:t>
+      </w:r>
+      <w:proofErr w:type="spellStart"/>
+      <w:r>
+        <w:rPr>
+          <w:sz w:val="28"/>
+          <w:szCs w:val="28"/>
+        </w:rPr>
+        <w:t>prospect</w:t>
+      </w:r>
+      <w:proofErr w:type="spellEnd"/>
+      <w:r>
+        <w:rPr>
+          <w:sz w:val="28"/>
+          <w:szCs w:val="28"/>
+        </w:rPr>
+        <w:t xml:space="preserve">? Mettiamoci nelle scarpe di qualcun altro. Ascoltiamo il </w:t>
+      </w:r>
+      <w:r>
+        <w:rPr>
+          <w:sz w:val="28"/>
+          <w:szCs w:val="28"/>
+        </w:rPr>
+        <w:t xml:space="preserve">nostro </w:t>
+      </w:r>
+      <w:proofErr w:type="spellStart"/>
+      <w:r>
+        <w:rPr>
+          <w:sz w:val="28"/>
+          <w:szCs w:val="28"/>
+        </w:rPr>
+        <w:t>prospect</w:t>
+      </w:r>
+      <w:proofErr w:type="spellEnd"/>
+      <w:r>
+        <w:rPr>
+          <w:sz w:val="28"/>
+          <w:szCs w:val="28"/>
+        </w:rPr>
+        <w:t>.</w:t>
+      </w:r>
+    </w:p>
+    <w:p>
+      <w:pPr>
+        <w:rPr>
+          <w:sz w:val="28"/>
+          <w:szCs w:val="28"/>
+        </w:rPr>
+      </w:pPr>
+      <w:r>
+        <w:rPr>
+          <w:sz w:val="28"/>
+          <w:szCs w:val="28"/>
+        </w:rPr>
+        <w:t xml:space="preserve">Quindi il fattore di successo non è legato al nostro prodotto ma al nostro </w:t>
+      </w:r>
+      <w:proofErr w:type="spellStart"/>
+      <w:r>
+        <w:rPr>
+          <w:sz w:val="28"/>
+          <w:szCs w:val="28"/>
+        </w:rPr>
+        <w:t>customer</w:t>
+      </w:r>
+      <w:proofErr w:type="spellEnd"/>
+      <w:r>
+        <w:rPr>
+          <w:sz w:val="28"/>
+          <w:szCs w:val="28"/>
+        </w:rPr>
+        <w:t>.</w:t>
+      </w:r>
+    </w:p>
+    <w:p>
+      <w:pPr>
+        <w:pStyle w:val="Paragrafoelenco"/>
+        <w:numPr>
+          <w:ilvl w:val="0"/>
+          <w:numId w:val="2"/>
+        </w:numPr>
+        <w:rPr>
+          <w:sz w:val="28"/>
+          <w:szCs w:val="28"/>
+        </w:rPr>
+      </w:pPr>
+      <w:r>
+        <w:rPr>
+          <w:sz w:val="28"/>
+          <w:szCs w:val="28"/>
+        </w:rPr>
+        <w:t>Barriere percepite</w:t>
+      </w:r>
+    </w:p>
+    <w:p>
+      <w:pPr>
+        <w:rPr>
+          <w:sz w:val="28"/>
+          <w:szCs w:val="28"/>
+        </w:rPr>
+      </w:pPr>
+      <w:r>
+        <w:rPr>
+          <w:sz w:val="28"/>
+          <w:szCs w:val="28"/>
+        </w:rPr>
+        <w:t>Quali sono le preoccupazioni che inducono il compratore a ritenere che non sia la soluzione migliore.</w:t>
+      </w:r>
+    </w:p>
+    <w:p>
+      <w:pPr>
+        <w:rPr>
+          <w:sz w:val="28"/>
+          <w:szCs w:val="28"/>
+        </w:rPr>
+      </w:pPr>
+      <w:r>
+        <w:rPr>
+          <w:sz w:val="28"/>
+          <w:szCs w:val="28"/>
+        </w:rPr>
+        <w:t xml:space="preserve">Lavorare sulle barriere anche questa volta significa mettersi dall’altra parte e capire dove ci saranno frizioni, individuare i gradini e anticiparli. Quindi nella costruzione dei buyer </w:t>
+      </w:r>
+      <w:proofErr w:type="spellStart"/>
+      <w:r>
+        <w:rPr>
+          <w:sz w:val="28"/>
+          <w:szCs w:val="28"/>
+        </w:rPr>
+        <w:t>insight</w:t>
+      </w:r>
+      <w:proofErr w:type="spellEnd"/>
+      <w:r>
+        <w:rPr>
+          <w:sz w:val="28"/>
+          <w:szCs w:val="28"/>
+        </w:rPr>
+        <w:t xml:space="preserve"> dovremo mappare queste barriere ed essere in grado con la comunicazione e marketing di risolvere questi problemi con tutte le armi a disposizione (</w:t>
+      </w:r>
+      <w:r>
+        <w:rPr>
+          <w:sz w:val="28"/>
+          <w:szCs w:val="28"/>
+        </w:rPr>
+        <w:t>contenuti di supporto,</w:t>
+      </w:r>
+      <w:r>
+        <w:rPr>
+          <w:sz w:val="28"/>
+          <w:szCs w:val="28"/>
+        </w:rPr>
+        <w:t xml:space="preserve">comunicazione </w:t>
+      </w:r>
+      <w:proofErr w:type="spellStart"/>
+      <w:r>
+        <w:rPr>
+          <w:sz w:val="28"/>
+          <w:szCs w:val="28"/>
+        </w:rPr>
+        <w:t>ecc…</w:t>
+      </w:r>
+      <w:proofErr w:type="spellEnd"/>
+      <w:r>
+        <w:rPr>
+          <w:sz w:val="28"/>
+          <w:szCs w:val="28"/>
+        </w:rPr>
+        <w:t>)</w:t>
+      </w:r>
+    </w:p>
+    <w:p>
+      <w:pPr>
+        <w:pStyle w:val="Paragrafoelenco"/>
+        <w:numPr>
+          <w:ilvl w:val="0"/>
+          <w:numId w:val="2"/>
+        </w:numPr>
+        <w:rPr>
+          <w:sz w:val="28"/>
+          <w:szCs w:val="28"/>
+        </w:rPr>
+      </w:pPr>
+      <w:proofErr w:type="spellStart"/>
+      <w:r>
+        <w:rPr>
+          <w:sz w:val="28"/>
+          <w:szCs w:val="28"/>
+        </w:rPr>
+        <w:t>Buyer’s</w:t>
+      </w:r>
+      <w:proofErr w:type="spellEnd"/>
+      <w:r>
+        <w:rPr>
+          <w:sz w:val="28"/>
+          <w:szCs w:val="28"/>
+        </w:rPr>
+        <w:t xml:space="preserve"> </w:t>
+      </w:r>
+      <w:proofErr w:type="spellStart"/>
+      <w:r>
+        <w:rPr>
+          <w:sz w:val="28"/>
+          <w:szCs w:val="28"/>
+        </w:rPr>
+        <w:t>journey</w:t>
+      </w:r>
+      <w:proofErr w:type="spellEnd"/>
+    </w:p>
+    <w:p>
+      <w:pPr>
+        <w:rPr>
+          <w:sz w:val="28"/>
+          <w:szCs w:val="28"/>
+        </w:rPr>
+      </w:pPr>
+      <w:r>
+        <w:rPr>
+          <w:sz w:val="28"/>
+          <w:szCs w:val="28"/>
+        </w:rPr>
+        <w:t xml:space="preserve">Dettagli su chi e cosa influenza il tuo cliente. Dobbiamo sapere come si svolgerà il processo di acquisto, chi sono i </w:t>
+      </w:r>
+      <w:proofErr w:type="spellStart"/>
+      <w:r>
+        <w:rPr>
+          <w:sz w:val="28"/>
+          <w:szCs w:val="28"/>
+        </w:rPr>
+        <w:t>decision</w:t>
+      </w:r>
+      <w:proofErr w:type="spellEnd"/>
+      <w:r>
+        <w:rPr>
+          <w:sz w:val="28"/>
+          <w:szCs w:val="28"/>
+        </w:rPr>
+        <w:t xml:space="preserve"> maker? Chi ha in mano i soldi? </w:t>
+      </w:r>
+      <w:proofErr w:type="spellStart"/>
+      <w:r>
+        <w:rPr>
+          <w:sz w:val="28"/>
+          <w:szCs w:val="28"/>
+        </w:rPr>
+        <w:t>Ecc…</w:t>
+      </w:r>
+      <w:proofErr w:type="spellEnd"/>
+      <w:r>
+        <w:rPr>
+          <w:sz w:val="28"/>
+          <w:szCs w:val="28"/>
+        </w:rPr>
+        <w:t xml:space="preserve"> Il buyer </w:t>
+      </w:r>
+      <w:proofErr w:type="spellStart"/>
+      <w:r>
+        <w:rPr>
+          <w:sz w:val="28"/>
+          <w:szCs w:val="28"/>
+        </w:rPr>
+        <w:t>journey</w:t>
+      </w:r>
+      <w:proofErr w:type="spellEnd"/>
+      <w:r>
+        <w:rPr>
+          <w:sz w:val="28"/>
+          <w:szCs w:val="28"/>
+        </w:rPr>
+        <w:t xml:space="preserve"> è il processo decisionale.</w:t>
+      </w:r>
+    </w:p>
+    <w:p>
+      <w:pPr>
+        <w:pStyle w:val="Paragrafoelenco"/>
+        <w:numPr>
+          <w:ilvl w:val="0"/>
+          <w:numId w:val="2"/>
+        </w:numPr>
+        <w:rPr>
+          <w:sz w:val="28"/>
+          <w:szCs w:val="28"/>
+        </w:rPr>
+      </w:pPr>
+      <w:r>
+        <w:rPr>
+          <w:sz w:val="28"/>
+          <w:szCs w:val="28"/>
+        </w:rPr>
+        <w:t>criteri decisionali</w:t>
+      </w:r>
+    </w:p>
+    <w:p>
+      <w:pPr>
+        <w:rPr>
+          <w:sz w:val="28"/>
+          <w:szCs w:val="28"/>
+        </w:rPr>
+      </w:pPr>
+      <w:r>
+        <w:rPr>
+          <w:sz w:val="28"/>
+          <w:szCs w:val="28"/>
+        </w:rPr>
+        <w:t xml:space="preserve">Quali aspetti dei prodotti, dei servizi, delle soluzioni o delle aziende concorrenti sono percepiti dal </w:t>
+      </w:r>
+      <w:proofErr w:type="spellStart"/>
+      <w:r>
+        <w:rPr>
+          <w:sz w:val="28"/>
+          <w:szCs w:val="28"/>
+        </w:rPr>
+        <w:t>prospect</w:t>
+      </w:r>
+      <w:proofErr w:type="spellEnd"/>
+      <w:r>
+        <w:rPr>
+          <w:sz w:val="28"/>
+          <w:szCs w:val="28"/>
+        </w:rPr>
+        <w:t xml:space="preserve"> come più critici.</w:t>
+      </w:r>
+      <w:r>
+        <w:rPr>
+          <w:sz w:val="28"/>
+          <w:szCs w:val="28"/>
+        </w:rPr>
+        <w:t xml:space="preserve"> Che aspettative?</w:t>
+      </w:r>
+    </w:p>
+    <w:p>
+      <w:pPr>
+        <w:rPr>
+          <w:sz w:val="28"/>
+          <w:szCs w:val="28"/>
+        </w:rPr>
+      </w:pPr>
+      <w:r>
+        <w:rPr>
+          <w:sz w:val="28"/>
+          <w:szCs w:val="28"/>
+        </w:rPr>
+        <w:t xml:space="preserve">Cercare di raccogliere </w:t>
+      </w:r>
+      <w:proofErr w:type="spellStart"/>
+      <w:r>
+        <w:rPr>
+          <w:sz w:val="28"/>
+          <w:szCs w:val="28"/>
+        </w:rPr>
+        <w:t>insight</w:t>
+      </w:r>
+      <w:proofErr w:type="spellEnd"/>
+      <w:r>
+        <w:rPr>
+          <w:sz w:val="28"/>
+          <w:szCs w:val="28"/>
+        </w:rPr>
+        <w:t xml:space="preserve"> su tutto il mondo circostante. Individuare le criticità e capire come i competitor hanno risolto il problema</w:t>
+      </w:r>
+      <w:r>
+        <w:rPr>
+          <w:sz w:val="28"/>
+          <w:szCs w:val="28"/>
+        </w:rPr>
+        <w:t>.</w:t>
+      </w:r>
+    </w:p>
+    <w:p>
+      <w:pPr>
+        <w:rPr>
+          <w:sz w:val="28"/>
+          <w:szCs w:val="28"/>
+        </w:rPr>
+      </w:pPr>
+      <w:r>
+        <w:rPr>
+          <w:sz w:val="28"/>
+          <w:szCs w:val="28"/>
+        </w:rPr>
+        <w:t xml:space="preserve">Ora , fatta questa analisi, quindi abbiamo chiaro anche il target di riferimento, quali sono i problemi da risolvere, </w:t>
+      </w:r>
+      <w:r>
+        <w:rPr>
+          <w:b/>
+          <w:sz w:val="28"/>
+          <w:szCs w:val="28"/>
+        </w:rPr>
+        <w:t>quali sono le persone alle quali parlare, quale è il percorso decisionale rispetto la scelta d’acquisto</w:t>
+      </w:r>
+      <w:r>
+        <w:rPr>
+          <w:sz w:val="28"/>
+          <w:szCs w:val="28"/>
+        </w:rPr>
+        <w:t>.</w:t>
+      </w:r>
+    </w:p>
+    <w:p>
+      <w:pPr>
+        <w:rPr>
+          <w:sz w:val="28"/>
+          <w:szCs w:val="28"/>
+        </w:rPr>
+      </w:pPr>
     </w:p>
     <w:sectPr>
       <w:pgSz w:w="11906" w:h="16838"/>
@@ -2758,6 +4256,28 @@
       <w:rFonts w:ascii="Tahoma" w:hAnsi="Tahoma" w:cs="Tahoma"/>
       <w:sz w:val="16"/>
       <w:szCs w:val="16"/>
+    </w:rPr>
+  </w:style>
+  <w:style w:type="character" w:styleId="Collegamentoipertestuale">
+    <w:name w:val="Hyperlink"/>
+    <w:basedOn w:val="Carpredefinitoparagrafo"/>
+    <w:uiPriority w:val="99"/>
+    <w:unhideWhenUsed/>
+    <w:rsid w:val="00CE739D"/>
+    <w:rPr>
+      <w:color w:val="0563C1" w:themeColor="hyperlink"/>
+      <w:u w:val="single"/>
+    </w:rPr>
+  </w:style>
+  <w:style w:type="character" w:styleId="Enfasigrassetto">
+    <w:name w:val="Strong"/>
+    <w:basedOn w:val="Carpredefinitoparagrafo"/>
+    <w:uiPriority w:val="22"/>
+    <w:qFormat/>
+    <w:rsid w:val="000C5D61"/>
+    <w:rPr>
+      <w:b/>
+      <w:bCs/>
     </w:rPr>
   </w:style>
 </w:styles>
@@ -3018,7 +4538,7 @@
   <a:extraClrSchemeLst/>
   <a:extLst>
     <a:ext uri="{05A4C25C-085E-4340-85A3-A5531E510DB2}">
-      <thm15:themeFamily xmlns="" xmlns:thm15="http://schemas.microsoft.com/office/thememl/2012/main" name="Office Theme" id="{62F939B6-93AF-4DB8-9C6B-D6C7DFDC589F}" vid="{4A3C46E8-61CC-4603-A589-7422A47A8E4A}"/>
+      <thm15:themeFamily xmlns:thm15="http://schemas.microsoft.com/office/thememl/2012/main" xmlns="" name="Office Theme" id="{62F939B6-93AF-4DB8-9C6B-D6C7DFDC589F}" vid="{4A3C46E8-61CC-4603-A589-7422A47A8E4A}"/>
     </a:ext>
   </a:extLst>
 </a:theme>

</xml_diff>

<commit_message>
aggiunte aggiornamenti corso seo
</commit_message>
<xml_diff>
--- a/documents/Fondamenti di digital marketing.docx
+++ b/documents/Fondamenti di digital marketing.docx
@@ -15,6 +15,7 @@
           <w:b/>
           <w:sz w:val="48"/>
           <w:szCs w:val="48"/>
+          <w:highlight w:val="yellow"/>
         </w:rPr>
         <w:t xml:space="preserve">Fondamenti di </w:t>
       </w:r>
@@ -24,6 +25,7 @@
           <w:b/>
           <w:sz w:val="48"/>
           <w:szCs w:val="48"/>
+          <w:highlight w:val="yellow"/>
         </w:rPr>
         <w:t>digital</w:t>
       </w:r>
@@ -33,8 +35,27 @@
           <w:b/>
           <w:sz w:val="48"/>
           <w:szCs w:val="48"/>
+          <w:highlight w:val="yellow"/>
         </w:rPr>
         <w:t xml:space="preserve"> marketing.</w:t>
+      </w:r>
+    </w:p>
+    <w:p>
+      <w:pPr>
+        <w:rPr>
+          <w:b/>
+          <w:sz w:val="40"/>
+          <w:szCs w:val="40"/>
+        </w:rPr>
+      </w:pPr>
+      <w:r>
+        <w:rPr>
+          <w:b/>
+          <w:sz w:val="40"/>
+          <w:szCs w:val="40"/>
+          <w:highlight w:val="cyan"/>
+        </w:rPr>
+        <w:t>Analizza il mercato ed i suoi clienti</w:t>
       </w:r>
     </w:p>
     <w:p>
@@ -123,15 +144,13 @@
         <w:rPr>
           <w:sz w:val="28"/>
           <w:szCs w:val="28"/>
-          <w:lang w:val="en-US"/>
-        </w:rPr>
-      </w:pPr>
-      <w:proofErr w:type="spellStart"/>
-      <w:r>
-        <w:rPr>
-          <w:sz w:val="28"/>
-          <w:szCs w:val="28"/>
-          <w:lang w:val="en-US"/>
+        </w:rPr>
+      </w:pPr>
+      <w:proofErr w:type="spellStart"/>
+      <w:r>
+        <w:rPr>
+          <w:sz w:val="28"/>
+          <w:szCs w:val="28"/>
         </w:rPr>
         <w:t>Entreprenurship</w:t>
       </w:r>
@@ -142,14 +161,12 @@
         <w:rPr>
           <w:sz w:val="28"/>
           <w:szCs w:val="28"/>
-          <w:lang w:val="en-US"/>
-        </w:rPr>
-      </w:pPr>
-      <w:r>
-        <w:rPr>
-          <w:sz w:val="28"/>
-          <w:szCs w:val="28"/>
-          <w:lang w:val="en-US"/>
+        </w:rPr>
+      </w:pPr>
+      <w:r>
+        <w:rPr>
+          <w:sz w:val="28"/>
+          <w:szCs w:val="28"/>
         </w:rPr>
         <w:t>Market</w:t>
       </w:r>
@@ -159,14 +176,12 @@
         <w:rPr>
           <w:sz w:val="28"/>
           <w:szCs w:val="28"/>
-          <w:lang w:val="en-US"/>
-        </w:rPr>
-      </w:pPr>
-      <w:r>
-        <w:rPr>
-          <w:sz w:val="28"/>
-          <w:szCs w:val="28"/>
-          <w:lang w:val="en-US"/>
+        </w:rPr>
+      </w:pPr>
+      <w:r>
+        <w:rPr>
+          <w:sz w:val="28"/>
+          <w:szCs w:val="28"/>
         </w:rPr>
         <w:t>Buyer persona</w:t>
       </w:r>
@@ -177,18 +192,44 @@
           <w:b/>
           <w:sz w:val="28"/>
           <w:szCs w:val="28"/>
-          <w:lang w:val="en-US"/>
-        </w:rPr>
-      </w:pPr>
-      <w:r>
-        <w:rPr>
-          <w:b/>
-          <w:sz w:val="28"/>
-          <w:szCs w:val="28"/>
-          <w:lang w:val="en-US"/>
-        </w:rPr>
-        <w:t>2 Funnel embrace</w:t>
-      </w:r>
+        </w:rPr>
+      </w:pPr>
+      <w:r>
+        <w:rPr>
+          <w:b/>
+          <w:sz w:val="28"/>
+          <w:szCs w:val="28"/>
+        </w:rPr>
+        <w:t xml:space="preserve">2 </w:t>
+      </w:r>
+      <w:proofErr w:type="spellStart"/>
+      <w:r>
+        <w:rPr>
+          <w:b/>
+          <w:sz w:val="28"/>
+          <w:szCs w:val="28"/>
+        </w:rPr>
+        <w:t>Funnel</w:t>
+      </w:r>
+      <w:proofErr w:type="spellEnd"/>
+      <w:r>
+        <w:rPr>
+          <w:b/>
+          <w:sz w:val="28"/>
+          <w:szCs w:val="28"/>
+        </w:rPr>
+        <w:t xml:space="preserve"> </w:t>
+      </w:r>
+      <w:proofErr w:type="spellStart"/>
+      <w:r>
+        <w:rPr>
+          <w:b/>
+          <w:sz w:val="28"/>
+          <w:szCs w:val="28"/>
+        </w:rPr>
+        <w:t>embrace</w:t>
+      </w:r>
+      <w:proofErr w:type="spellEnd"/>
     </w:p>
     <w:p>
       <w:pPr>
@@ -415,7 +456,15 @@
           <w:sz w:val="28"/>
           <w:szCs w:val="28"/>
         </w:rPr>
-        <w:t xml:space="preserve"> vogliamo andare, quale è la nicchia da cui partire, il nostro stato competitivo, </w:t>
+        <w:t xml:space="preserve"> vogliamo andare, quale è la nicchia da cui partire, il nostro stato </w:t>
+      </w:r>
+      <w:r>
+        <w:rPr>
+          <w:sz w:val="28"/>
+          <w:szCs w:val="28"/>
+        </w:rPr>
+        <w:lastRenderedPageBreak/>
+        <w:t xml:space="preserve">competitivo, </w:t>
       </w:r>
       <w:r>
         <w:rPr>
@@ -445,7 +494,6 @@
           <w:sz w:val="28"/>
           <w:szCs w:val="28"/>
         </w:rPr>
-        <w:lastRenderedPageBreak/>
         <w:t>Avere consapevolezza del valore che si vuole portare e delle persone a cui si vuole portare valore.</w:t>
       </w:r>
     </w:p>
@@ -3040,7 +3088,7 @@
           <w:sz w:val="28"/>
           <w:szCs w:val="28"/>
         </w:rPr>
-        <w:t xml:space="preserve"> senza fare qualche esempio. È quel qualcosa che non sapevi di sapere di te stesso. Una necessità che era dentro di te ma che non conoscevi. Un comportamento così innato che non avevi la sensazione facesse parte di te. In definitiva, </w:t>
+        <w:t xml:space="preserve"> senza fare qualche esempio. È quel qualcosa che non sapevi di sapere di te stesso. Una necessità che era dentro di te ma che non conoscevi. Un comportamento così innato che non avevi la sensazione facesse parte di te. In definitiva,</w:t>
       </w:r>
       <w:r>
         <w:rPr>
@@ -3116,7 +3164,22 @@
           <w:sz w:val="28"/>
           <w:szCs w:val="28"/>
         </w:rPr>
-        <w:t xml:space="preserve"> è la vera rivelazione del consumatore.</w:t>
+        <w:t xml:space="preserve"> è la vera </w:t>
+      </w:r>
+      <w:r>
+        <w:rPr>
+          <w:b/>
+          <w:sz w:val="28"/>
+          <w:szCs w:val="28"/>
+        </w:rPr>
+        <w:t>rivelazione</w:t>
+      </w:r>
+      <w:r>
+        <w:rPr>
+          <w:sz w:val="28"/>
+          <w:szCs w:val="28"/>
+        </w:rPr>
+        <w:t xml:space="preserve"> del consumatore.</w:t>
       </w:r>
     </w:p>
     <w:p>
@@ -3358,7 +3421,22 @@
           <w:sz w:val="28"/>
           <w:szCs w:val="28"/>
         </w:rPr>
-        <w:t>Dobbiamo capire a chi raccontare la nostra leva di successo, banalmente con un esempio sapere in una grossa struttura organizzativa che è nostro potenziale cliente a chi parlare del nostro prodotto.</w:t>
+        <w:t xml:space="preserve">Dobbiamo capire </w:t>
+      </w:r>
+      <w:r>
+        <w:rPr>
+          <w:b/>
+          <w:sz w:val="28"/>
+          <w:szCs w:val="28"/>
+        </w:rPr>
+        <w:t>a chi raccontare la nostra leva di successo</w:t>
+      </w:r>
+      <w:r>
+        <w:rPr>
+          <w:sz w:val="28"/>
+          <w:szCs w:val="28"/>
+        </w:rPr>
+        <w:t>, banalmente con un esempio sapere in una grossa struttura organizzativa che è nostro potenziale cliente a chi parlare del nostro prodotto.</w:t>
       </w:r>
       <w:r>
         <w:rPr>
@@ -3397,6 +3475,7 @@
       </w:pPr>
       <w:r>
         <w:rPr>
+          <w:b/>
           <w:sz w:val="28"/>
           <w:szCs w:val="28"/>
         </w:rPr>
@@ -3406,6 +3485,7 @@
       <w:proofErr w:type="spellStart"/>
       <w:r>
         <w:rPr>
+          <w:b/>
           <w:sz w:val="28"/>
           <w:szCs w:val="28"/>
         </w:rPr>
@@ -3414,10 +3494,18 @@
       <w:proofErr w:type="spellEnd"/>
       <w:r>
         <w:rPr>
-          <w:sz w:val="28"/>
-          <w:szCs w:val="28"/>
-        </w:rPr>
-        <w:t xml:space="preserve">? Mettiamoci nelle scarpe di qualcun altro. Ascoltiamo il </w:t>
+          <w:b/>
+          <w:sz w:val="28"/>
+          <w:szCs w:val="28"/>
+        </w:rPr>
+        <w:t>?</w:t>
+      </w:r>
+      <w:r>
+        <w:rPr>
+          <w:sz w:val="28"/>
+          <w:szCs w:val="28"/>
+        </w:rPr>
+        <w:t xml:space="preserve"> Mettiamoci nelle scarpe di qualcun altro. Ascoltiamo il </w:t>
       </w:r>
       <w:r>
         <w:rPr>
@@ -3503,10 +3591,18 @@
       </w:pPr>
       <w:r>
         <w:rPr>
-          <w:sz w:val="28"/>
-          <w:szCs w:val="28"/>
-        </w:rPr>
-        <w:t>Quali sono le preoccupazioni che inducono il compratore a ritenere che non sia la soluzione migliore.</w:t>
+          <w:b/>
+          <w:sz w:val="28"/>
+          <w:szCs w:val="28"/>
+        </w:rPr>
+        <w:t>Quali sono le preoccupazioni che inducono il compratore a ritenere che non sia la soluzione migliore</w:t>
+      </w:r>
+      <w:r>
+        <w:rPr>
+          <w:sz w:val="28"/>
+          <w:szCs w:val="28"/>
+        </w:rPr>
+        <w:t>.</w:t>
       </w:r>
     </w:p>
     <w:p>
@@ -3620,11 +3716,20 @@
           <w:sz w:val="28"/>
           <w:szCs w:val="28"/>
         </w:rPr>
-        <w:t xml:space="preserve">Dettagli su chi e cosa influenza il tuo cliente. Dobbiamo sapere come si svolgerà il processo di acquisto, chi sono i </w:t>
-      </w:r>
-      <w:proofErr w:type="spellStart"/>
-      <w:r>
-        <w:rPr>
+        <w:t xml:space="preserve">Dettagli su chi e cosa influenza il tuo cliente. </w:t>
+      </w:r>
+      <w:r>
+        <w:rPr>
+          <w:b/>
+          <w:sz w:val="28"/>
+          <w:szCs w:val="28"/>
+        </w:rPr>
+        <w:t xml:space="preserve">Dobbiamo sapere come si svolgerà il processo di acquisto, chi sono i </w:t>
+      </w:r>
+      <w:proofErr w:type="spellStart"/>
+      <w:r>
+        <w:rPr>
+          <w:b/>
           <w:sz w:val="28"/>
           <w:szCs w:val="28"/>
         </w:rPr>
@@ -3633,10 +3738,18 @@
       <w:proofErr w:type="spellEnd"/>
       <w:r>
         <w:rPr>
-          <w:sz w:val="28"/>
-          <w:szCs w:val="28"/>
-        </w:rPr>
-        <w:t xml:space="preserve"> maker? Chi ha in mano i soldi? </w:t>
+          <w:b/>
+          <w:sz w:val="28"/>
+          <w:szCs w:val="28"/>
+        </w:rPr>
+        <w:t xml:space="preserve"> maker?</w:t>
+      </w:r>
+      <w:r>
+        <w:rPr>
+          <w:sz w:val="28"/>
+          <w:szCs w:val="28"/>
+        </w:rPr>
+        <w:t xml:space="preserve"> Chi ha in mano i soldi? </w:t>
       </w:r>
       <w:proofErr w:type="spellStart"/>
       <w:r>
@@ -3700,14 +3813,31 @@
       </w:pPr>
       <w:r>
         <w:rPr>
-          <w:sz w:val="28"/>
-          <w:szCs w:val="28"/>
-        </w:rPr>
-        <w:t xml:space="preserve">Quali aspetti dei prodotti, dei servizi, delle soluzioni o delle aziende concorrenti sono percepiti dal </w:t>
-      </w:r>
-      <w:proofErr w:type="spellStart"/>
-      <w:r>
-        <w:rPr>
+          <w:b/>
+          <w:sz w:val="28"/>
+          <w:szCs w:val="28"/>
+        </w:rPr>
+        <w:t>Quali aspetti dei prodotti</w:t>
+      </w:r>
+      <w:r>
+        <w:rPr>
+          <w:sz w:val="28"/>
+          <w:szCs w:val="28"/>
+        </w:rPr>
+        <w:t xml:space="preserve">, dei servizi, delle soluzioni o delle aziende concorrenti </w:t>
+      </w:r>
+      <w:r>
+        <w:rPr>
+          <w:b/>
+          <w:sz w:val="28"/>
+          <w:szCs w:val="28"/>
+        </w:rPr>
+        <w:t xml:space="preserve">sono percepiti dal </w:t>
+      </w:r>
+      <w:proofErr w:type="spellStart"/>
+      <w:r>
+        <w:rPr>
+          <w:b/>
           <w:sz w:val="28"/>
           <w:szCs w:val="28"/>
         </w:rPr>
@@ -3716,6 +3846,7 @@
       <w:proofErr w:type="spellEnd"/>
       <w:r>
         <w:rPr>
+          <w:b/>
           <w:sz w:val="28"/>
           <w:szCs w:val="28"/>
         </w:rPr>
@@ -3723,10 +3854,18 @@
       </w:r>
       <w:r>
         <w:rPr>
-          <w:sz w:val="28"/>
-          <w:szCs w:val="28"/>
-        </w:rPr>
-        <w:t xml:space="preserve"> Che aspettative?</w:t>
+          <w:b/>
+          <w:sz w:val="28"/>
+          <w:szCs w:val="28"/>
+        </w:rPr>
+        <w:t xml:space="preserve"> Che aspettative</w:t>
+      </w:r>
+      <w:r>
+        <w:rPr>
+          <w:sz w:val="28"/>
+          <w:szCs w:val="28"/>
+        </w:rPr>
+        <w:t>?</w:t>
       </w:r>
     </w:p>
     <w:p>

</xml_diff>